<commit_message>
Add slides for first week of classes
</commit_message>
<xml_diff>
--- a/1_Syllabus/S23_Seminarplan.docx
+++ b/1_Syllabus/S23_Seminarplan.docx
@@ -859,11 +859,6 @@
       <w:pPr>
         <w:pStyle w:val="Heading1"/>
       </w:pPr>
-    </w:p>
-    <w:p>
-      <w:pPr>
-        <w:pStyle w:val="Heading1"/>
-      </w:pPr>
       <w:r>
         <w:t>Leistungsanforderungen im Seminar</w:t>
       </w:r>
@@ -1029,23 +1024,24 @@
           <w:rFonts w:eastAsia="Calibri"/>
           <w:lang w:eastAsia="de-DE"/>
         </w:rPr>
-        <w:t xml:space="preserve">Studierende entwickeln ihre Hausarbeitsthemen anhand der im Seminar bearbeiteten Inhalte </w:t>
+        <w:t>Studierende entwickeln ihre Hausarbeitsthemen anhand der im Seminar bearbeiteten Inhalte selbst</w:t>
       </w:r>
       <w:r>
         <w:rPr>
           <w:rFonts w:eastAsia="Calibri"/>
           <w:lang w:eastAsia="de-DE"/>
         </w:rPr>
-        <w:lastRenderedPageBreak/>
-        <w:t>selbst</w:t>
-      </w:r>
-      <w:r>
+        <w:t xml:space="preserve">. Zwei mögliche Themenbereiche: </w:t>
+      </w:r>
+    </w:p>
+    <w:p>
+      <w:pPr>
+        <w:jc w:val="both"/>
         <w:rPr>
           <w:rFonts w:eastAsia="Calibri"/>
           <w:lang w:eastAsia="de-DE"/>
         </w:rPr>
-        <w:t xml:space="preserve">. Zwei mögliche Themenbereiche: </w:t>
-      </w:r>
+      </w:pPr>
     </w:p>
     <w:p>
       <w:pPr>
@@ -1395,10 +1391,15 @@
     </w:p>
     <w:p>
       <w:r>
-        <w:t xml:space="preserve">Online-Seminar: </w:t>
-      </w:r>
-      <w:r>
-        <w:tab/>
+        <w:t xml:space="preserve">Seminar: </w:t>
+      </w:r>
+      <w:r>
+        <w:tab/>
+      </w:r>
+      <w:r>
+        <w:tab/>
+      </w:r>
+      <w:r>
         <w:t xml:space="preserve">Vorstellung und Q&amp;A – Ablauf und Logistik </w:t>
       </w:r>
     </w:p>

</xml_diff>

<commit_message>
Update Seminarplan and slides for week 3 and 6
</commit_message>
<xml_diff>
--- a/1_Syllabus/S23_Seminarplan.docx
+++ b/1_Syllabus/S23_Seminarplan.docx
@@ -122,7 +122,6 @@
           <w:szCs w:val="24"/>
         </w:rPr>
       </w:pPr>
-      <w:proofErr w:type="spellStart"/>
       <w:r>
         <w:rPr>
           <w:rFonts w:ascii="Times New Roman" w:hAnsi="Times New Roman"/>
@@ -139,7 +138,6 @@
         </w:rPr>
         <w:t>aße</w:t>
       </w:r>
-      <w:proofErr w:type="spellEnd"/>
       <w:r>
         <w:rPr>
           <w:rFonts w:ascii="Times New Roman" w:hAnsi="Times New Roman"/>
@@ -211,39 +209,8 @@
       <w:r>
         <w:t xml:space="preserve"> </w:t>
       </w:r>
-      <w:proofErr w:type="spellStart"/>
-      <w:r>
-        <w:t>Lies</w:t>
-      </w:r>
-      <w:proofErr w:type="spellEnd"/>
-      <w:r>
-        <w:t xml:space="preserve">, </w:t>
-      </w:r>
-      <w:proofErr w:type="spellStart"/>
-      <w:r>
-        <w:t>Dammned</w:t>
-      </w:r>
-      <w:proofErr w:type="spellEnd"/>
-      <w:r>
-        <w:t xml:space="preserve"> </w:t>
-      </w:r>
-      <w:proofErr w:type="spellStart"/>
-      <w:proofErr w:type="gramStart"/>
-      <w:r>
-        <w:t>Lies</w:t>
-      </w:r>
-      <w:proofErr w:type="spellEnd"/>
-      <w:proofErr w:type="gramEnd"/>
-      <w:r>
-        <w:t xml:space="preserve">, and </w:t>
-      </w:r>
-      <w:proofErr w:type="spellStart"/>
-      <w:r>
-        <w:t>Statistics</w:t>
-      </w:r>
-      <w:proofErr w:type="spellEnd"/>
-      <w:r>
-        <w:t>? - Politische Datenkompetenz gewinnen und vermitteln</w:t>
+      <w:r>
+        <w:t>Lies, Dammned Lies, and Statistics? - Politische Datenkompetenz gewinnen und vermitteln</w:t>
       </w:r>
     </w:p>
     <w:p>
@@ -937,15 +904,7 @@
         </w:numPr>
       </w:pPr>
       <w:r>
-        <w:t xml:space="preserve">Abgabe von drei Peerfeedbacks für </w:t>
-      </w:r>
-      <w:proofErr w:type="spellStart"/>
-      <w:r>
-        <w:t>Kommiliton</w:t>
-      </w:r>
-      <w:proofErr w:type="spellEnd"/>
-      <w:r>
-        <w:t xml:space="preserve">*Innen </w:t>
+        <w:t xml:space="preserve">Abgabe von drei Peerfeedbacks für Kommiliton*Innen </w:t>
       </w:r>
     </w:p>
     <w:p/>
@@ -995,15 +954,7 @@
         <w:t>45</w:t>
       </w:r>
       <w:r>
-        <w:t xml:space="preserve">00 Worte, exkl. </w:t>
-      </w:r>
-      <w:proofErr w:type="gramStart"/>
-      <w:r>
-        <w:t>Bibliographie</w:t>
-      </w:r>
-      <w:proofErr w:type="gramEnd"/>
-      <w:r>
-        <w:t xml:space="preserve">) </w:t>
+        <w:t xml:space="preserve">00 Worte, exkl. Bibliographie) </w:t>
       </w:r>
     </w:p>
     <w:p>
@@ -1229,13 +1180,8 @@
       <w:pPr>
         <w:jc w:val="both"/>
       </w:pPr>
-      <w:proofErr w:type="gramStart"/>
-      <w:r>
-        <w:t>Exposé</w:t>
-      </w:r>
-      <w:proofErr w:type="gramEnd"/>
-      <w:r>
-        <w:t xml:space="preserve"> Deadline: </w:t>
+      <w:r>
+        <w:t xml:space="preserve">Exposé Deadline: </w:t>
       </w:r>
       <w:r>
         <w:tab/>
@@ -1533,29 +1479,7 @@
         <w:rPr>
           <w:lang w:val="en-US" w:eastAsia="en-US"/>
         </w:rPr>
-        <w:t>„</w:t>
-      </w:r>
-      <w:proofErr w:type="spellStart"/>
-      <w:proofErr w:type="gramStart"/>
-      <w:r>
-        <w:rPr>
-          <w:lang w:val="en-US" w:eastAsia="en-US"/>
-        </w:rPr>
-        <w:t>Neuer</w:t>
-      </w:r>
-      <w:proofErr w:type="spellEnd"/>
-      <w:r>
-        <w:rPr>
-          <w:lang w:val="en-US" w:eastAsia="en-US"/>
-        </w:rPr>
-        <w:t>“ vs.</w:t>
-      </w:r>
-      <w:proofErr w:type="gramEnd"/>
-      <w:r>
-        <w:rPr>
-          <w:lang w:val="en-US" w:eastAsia="en-US"/>
-        </w:rPr>
-        <w:t xml:space="preserve"> </w:t>
+        <w:t xml:space="preserve">„Neuer“ vs. </w:t>
       </w:r>
       <w:r>
         <w:rPr>
@@ -1736,21 +1660,7 @@
         <w:rPr>
           <w:lang w:eastAsia="en-US"/>
         </w:rPr>
-        <w:t xml:space="preserve">, </w:t>
-      </w:r>
-      <w:proofErr w:type="spellStart"/>
-      <w:r>
-        <w:rPr>
-          <w:lang w:eastAsia="en-US"/>
-        </w:rPr>
-        <w:t>Warheit</w:t>
-      </w:r>
-      <w:proofErr w:type="spellEnd"/>
-      <w:r>
-        <w:rPr>
-          <w:lang w:eastAsia="en-US"/>
-        </w:rPr>
-        <w:t>, March 24, 2017, 9.</w:t>
+        <w:t>, Warheit, March 24, 2017, 9.</w:t>
       </w:r>
     </w:p>
     <w:p>
@@ -1792,21 +1702,7 @@
         <w:rPr>
           <w:lang w:eastAsia="en-US"/>
         </w:rPr>
-        <w:t xml:space="preserve">, </w:t>
-      </w:r>
-      <w:proofErr w:type="spellStart"/>
-      <w:r>
-        <w:rPr>
-          <w:lang w:eastAsia="en-US"/>
-        </w:rPr>
-        <w:t>Warheit</w:t>
-      </w:r>
-      <w:proofErr w:type="spellEnd"/>
-      <w:r>
-        <w:rPr>
-          <w:lang w:eastAsia="en-US"/>
-        </w:rPr>
-        <w:t>, 11.</w:t>
+        <w:t>, Warheit, 11.</w:t>
       </w:r>
     </w:p>
     <w:p>
@@ -1933,21 +1829,8 @@
         <w:lastRenderedPageBreak/>
         <w:t xml:space="preserve">4: </w:t>
       </w:r>
-      <w:proofErr w:type="spellStart"/>
-      <w:r>
-        <w:t>Garbage</w:t>
-      </w:r>
-      <w:proofErr w:type="spellEnd"/>
-      <w:r>
-        <w:t xml:space="preserve"> In – </w:t>
-      </w:r>
-      <w:proofErr w:type="spellStart"/>
-      <w:r>
-        <w:t>Garbage</w:t>
-      </w:r>
-      <w:proofErr w:type="spellEnd"/>
-      <w:r>
-        <w:t xml:space="preserve"> Out:</w:t>
+      <w:r>
+        <w:t>Garbage In – Garbage Out:</w:t>
       </w:r>
       <w:r>
         <w:t xml:space="preserve"> </w:t>
@@ -2023,33 +1906,11 @@
           <w:lang w:eastAsia="en-US"/>
         </w:rPr>
       </w:pPr>
-      <w:proofErr w:type="spellStart"/>
-      <w:r>
-        <w:rPr>
-          <w:lang w:eastAsia="en-US"/>
-        </w:rPr>
-        <w:t>Garbage</w:t>
-      </w:r>
-      <w:proofErr w:type="spellEnd"/>
-      <w:r>
-        <w:rPr>
-          <w:lang w:eastAsia="en-US"/>
-        </w:rPr>
-        <w:t xml:space="preserve"> in- </w:t>
-      </w:r>
-      <w:proofErr w:type="spellStart"/>
-      <w:r>
-        <w:rPr>
-          <w:lang w:eastAsia="en-US"/>
-        </w:rPr>
-        <w:t>Garbage</w:t>
-      </w:r>
-      <w:proofErr w:type="spellEnd"/>
-      <w:r>
-        <w:rPr>
-          <w:lang w:eastAsia="en-US"/>
-        </w:rPr>
-        <w:t xml:space="preserve"> out: </w:t>
+      <w:r>
+        <w:rPr>
+          <w:lang w:eastAsia="en-US"/>
+        </w:rPr>
+        <w:t xml:space="preserve">Garbage in- Garbage out: </w:t>
       </w:r>
       <w:r>
         <w:rPr>
@@ -2091,21 +1952,7 @@
         <w:rPr>
           <w:lang w:eastAsia="en-US"/>
         </w:rPr>
-        <w:t xml:space="preserve">Wo kommst du </w:t>
-      </w:r>
-      <w:proofErr w:type="gramStart"/>
-      <w:r>
-        <w:rPr>
-          <w:lang w:eastAsia="en-US"/>
-        </w:rPr>
-        <w:t>wirklich her</w:t>
-      </w:r>
-      <w:proofErr w:type="gramEnd"/>
-      <w:r>
-        <w:rPr>
-          <w:lang w:eastAsia="en-US"/>
-        </w:rPr>
-        <w:t>? Konzepte und Messung als Problem der Datenanalyse</w:t>
+        <w:t>Wo kommst du wirklich her? Konzepte und Messung als Problem der Datenanalyse</w:t>
       </w:r>
     </w:p>
     <w:p>
@@ -2329,23 +2176,7 @@
             <w:rStyle w:val="Hyperlink"/>
             <w:lang w:eastAsia="en-US"/>
           </w:rPr>
-          <w:t xml:space="preserve">https://www.wiwo.de/finanzen/vorsorge/global-wealth-report-2019-die-wohlstands </w:t>
-        </w:r>
-        <w:proofErr w:type="spellStart"/>
-        <w:r>
-          <w:rPr>
-            <w:rStyle w:val="Hyperlink"/>
-            <w:lang w:eastAsia="en-US"/>
-          </w:rPr>
-          <w:t>illusion</w:t>
-        </w:r>
-        <w:proofErr w:type="spellEnd"/>
-        <w:r>
-          <w:rPr>
-            <w:rStyle w:val="Hyperlink"/>
-            <w:lang w:eastAsia="en-US"/>
-          </w:rPr>
-          <w:t>/25141460.html</w:t>
+          <w:t>https://www.wiwo.de/finanzen/vorsorge/global-wealth-report-2019-die-wohlstands illusion/25141460.html</w:t>
         </w:r>
       </w:hyperlink>
     </w:p>
@@ -2818,84 +2649,58 @@
           <w:iCs/>
           <w:lang w:eastAsia="en-US"/>
         </w:rPr>
-        <w:t xml:space="preserve">Wie Man Sich Durch Statistische Grafiken Täuschen </w:t>
-      </w:r>
-      <w:proofErr w:type="gramStart"/>
+        <w:t>Wie Man Sich Durch Statistische Grafiken Täuschen Lässt</w:t>
+      </w:r>
+      <w:r>
+        <w:rPr>
+          <w:lang w:eastAsia="en-US"/>
+        </w:rPr>
+        <w:t>. Stuttgart: Statistisches Landesamt Baden-Württemberg, 2011.</w:t>
+      </w:r>
+    </w:p>
+    <w:p>
+      <w:pPr>
+        <w:pStyle w:val="Sitzung"/>
+      </w:pPr>
+      <w:r>
+        <w:lastRenderedPageBreak/>
+        <w:t>8(S)</w:t>
+      </w:r>
+      <w:r>
+        <w:t>:</w:t>
+      </w:r>
+      <w:r>
+        <w:t xml:space="preserve"> Ein Bild sagt mehr als tausend Worte: Mit Visualisierungen kommunizieren     </w:t>
+      </w:r>
+      <w:r>
+        <w:t xml:space="preserve"> 0</w:t>
+      </w:r>
+      <w:r>
+        <w:t>6.</w:t>
+      </w:r>
+      <w:r>
+        <w:t>06</w:t>
+      </w:r>
+      <w:r>
+        <w:t>.202</w:t>
+      </w:r>
+      <w:r>
+        <w:t>3</w:t>
+      </w:r>
+    </w:p>
+    <w:p>
+      <w:r>
+        <w:t xml:space="preserve">Weber, Wibke. “Multidisziplinäre Forschungsperspektiven auf Infografiken und Datenvisualisierungen.” In </w:t>
+      </w:r>
       <w:r>
         <w:rPr>
           <w:i/>
           <w:iCs/>
-          <w:lang w:eastAsia="en-US"/>
-        </w:rPr>
-        <w:t>Lässt</w:t>
-      </w:r>
-      <w:proofErr w:type="gramEnd"/>
-      <w:r>
-        <w:rPr>
-          <w:lang w:eastAsia="en-US"/>
-        </w:rPr>
-        <w:t>. Stuttgart: Statistisches Landesamt Baden-Württemberg, 2011.</w:t>
-      </w:r>
-    </w:p>
-    <w:p>
-      <w:pPr>
-        <w:pStyle w:val="Sitzung"/>
-      </w:pPr>
-      <w:r>
-        <w:lastRenderedPageBreak/>
-        <w:t>8(S)</w:t>
-      </w:r>
-      <w:r>
-        <w:t>:</w:t>
-      </w:r>
-      <w:r>
-        <w:t xml:space="preserve"> Ein Bild sagt mehr als tausend Worte: Mit Visualisierungen kommunizieren     </w:t>
-      </w:r>
-      <w:r>
-        <w:t xml:space="preserve"> 0</w:t>
-      </w:r>
-      <w:r>
-        <w:t>6.</w:t>
-      </w:r>
-      <w:r>
-        <w:t>06</w:t>
-      </w:r>
-      <w:r>
-        <w:t>.202</w:t>
-      </w:r>
-      <w:r>
-        <w:t>3</w:t>
-      </w:r>
-    </w:p>
-    <w:p>
-      <w:r>
-        <w:t xml:space="preserve">Weber, Wibke. “Multidisziplinäre Forschungsperspektiven auf Infografiken und Datenvisualisierungen.” In </w:t>
-      </w:r>
-      <w:r>
-        <w:rPr>
-          <w:i/>
-          <w:iCs/>
         </w:rPr>
         <w:t>Handbuch Visuelle Kommunikationsforschung</w:t>
       </w:r>
       <w:r>
-        <w:t xml:space="preserve">, </w:t>
-      </w:r>
-      <w:proofErr w:type="spellStart"/>
-      <w:r>
-        <w:t>edited</w:t>
-      </w:r>
-      <w:proofErr w:type="spellEnd"/>
-      <w:r>
-        <w:t xml:space="preserve"> </w:t>
-      </w:r>
-      <w:proofErr w:type="spellStart"/>
-      <w:r>
-        <w:t>by</w:t>
-      </w:r>
-      <w:proofErr w:type="spellEnd"/>
-      <w:r>
-        <w:t xml:space="preserve"> Katharina Lobinger, 335–59. Wiesbaden: Springer Fachmedien, 2019. </w:t>
+        <w:t xml:space="preserve">, edited by Katharina Lobinger, 335–59. Wiesbaden: Springer Fachmedien, 2019. </w:t>
       </w:r>
       <w:hyperlink r:id="rId15" w:history="1">
         <w:r>
@@ -3126,18 +2931,10 @@
         <w:t>9</w:t>
       </w:r>
       <w:r>
-        <w:t>(Synchron-Online</w:t>
-      </w:r>
-      <w:proofErr w:type="gramStart"/>
-      <w:r>
-        <w:t xml:space="preserve">) </w:t>
-      </w:r>
-      <w:r>
-        <w:t>:</w:t>
-      </w:r>
-      <w:proofErr w:type="gramEnd"/>
-      <w:r>
-        <w:t xml:space="preserve"> </w:t>
+        <w:t xml:space="preserve">(Synchron-Online) </w:t>
+      </w:r>
+      <w:r>
+        <w:t xml:space="preserve">: </w:t>
       </w:r>
       <w:r>
         <w:t xml:space="preserve">Gemeinsame Übung – Politische Daten Visualisieren              </w:t>
@@ -3425,15 +3222,7 @@
         <w:t>Kölner Zeitschrift Für Soziologie Und Sozialpsychologie</w:t>
       </w:r>
       <w:r>
-        <w:t xml:space="preserve"> 64, </w:t>
-      </w:r>
-      <w:proofErr w:type="spellStart"/>
-      <w:r>
-        <w:t>no</w:t>
-      </w:r>
-      <w:proofErr w:type="spellEnd"/>
-      <w:r>
-        <w:t xml:space="preserve">. 1 (2012): 123–53. </w:t>
+        <w:t xml:space="preserve"> 64, no. 1 (2012): 123–53. </w:t>
       </w:r>
       <w:hyperlink r:id="rId20" w:history="1">
         <w:r>
@@ -3619,35 +3408,7 @@
         <w:rPr>
           <w:lang w:eastAsia="en-US"/>
         </w:rPr>
-        <w:t xml:space="preserve">Christl, Von </w:t>
-      </w:r>
-      <w:proofErr w:type="spellStart"/>
-      <w:r>
-        <w:rPr>
-          <w:lang w:eastAsia="en-US"/>
-        </w:rPr>
-        <w:t>Wolfie</w:t>
-      </w:r>
-      <w:proofErr w:type="spellEnd"/>
-      <w:r>
-        <w:rPr>
-          <w:lang w:eastAsia="en-US"/>
-        </w:rPr>
-        <w:t>. “</w:t>
-      </w:r>
-      <w:proofErr w:type="spellStart"/>
-      <w:r>
-        <w:rPr>
-          <w:lang w:eastAsia="en-US"/>
-        </w:rPr>
-        <w:t>Microtargeting</w:t>
-      </w:r>
-      <w:proofErr w:type="spellEnd"/>
-      <w:r>
-        <w:rPr>
-          <w:lang w:eastAsia="en-US"/>
-        </w:rPr>
-        <w:t xml:space="preserve">. Persönliche Daten als politische Währung.” </w:t>
+        <w:t xml:space="preserve">Christl, Von Wolfie. “Microtargeting. Persönliche Daten als politische Währung.” </w:t>
       </w:r>
       <w:r>
         <w:rPr>
@@ -3773,33 +3534,11 @@
       </w:pPr>
     </w:p>
     <w:p>
-      <w:proofErr w:type="spellStart"/>
       <w:r>
         <w:rPr>
           <w:lang w:val="en-US"/>
         </w:rPr>
-        <w:t>Karpf</w:t>
-      </w:r>
-      <w:proofErr w:type="spellEnd"/>
-      <w:r>
-        <w:rPr>
-          <w:lang w:val="en-US"/>
-        </w:rPr>
-        <w:t xml:space="preserve">, David. “On Digital Disinformation and Democratic Myths.” </w:t>
-      </w:r>
-      <w:proofErr w:type="spellStart"/>
-      <w:r>
-        <w:rPr>
-          <w:lang w:val="en-US"/>
-        </w:rPr>
-        <w:t>MediaWell</w:t>
-      </w:r>
-      <w:proofErr w:type="spellEnd"/>
-      <w:r>
-        <w:rPr>
-          <w:lang w:val="en-US"/>
-        </w:rPr>
-        <w:t xml:space="preserve">, Social Science Research Council, December 10, 2019. </w:t>
+        <w:t xml:space="preserve">Karpf, David. “On Digital Disinformation and Democratic Myths.” MediaWell, Social Science Research Council, December 10, 2019. </w:t>
       </w:r>
       <w:hyperlink r:id="rId22" w:history="1">
         <w:r>
@@ -4075,7 +3814,19 @@
         <w:t xml:space="preserve"> </w:t>
       </w:r>
       <w:r>
-        <w:t xml:space="preserve">   7.2.2023</w:t>
+        <w:t xml:space="preserve"> </w:t>
+      </w:r>
+      <w:r>
+        <w:t>1</w:t>
+      </w:r>
+      <w:r>
+        <w:t>7.</w:t>
+      </w:r>
+      <w:r>
+        <w:t>7</w:t>
+      </w:r>
+      <w:r>
+        <w:t>.2023</w:t>
       </w:r>
     </w:p>
     <w:p>

</xml_diff>